<commit_message>
Pequeña modificacion en el documento de los tests de aceptación
</commit_message>
<xml_diff>
--- a/Item 6/My-Project-Tests.docx
+++ b/Item 6/My-Project-Tests.docx
@@ -32538,14 +32538,7 @@
                 <w:rStyle w:val="Textoennegrita"/>
                 <w:lang w:val="es-ES"/>
               </w:rPr>
-              <w:t>00</w:t>
-            </w:r>
-            <w:r>
-              <w:rPr>
-                <w:rStyle w:val="Textoennegrita"/>
-                <w:lang w:val="es-ES"/>
-              </w:rPr>
-              <w:t>3</w:t>
+              <w:t>003</w:t>
             </w:r>
             <w:r>
               <w:rPr>
@@ -34368,7 +34361,43 @@
               <w:rPr>
                 <w:lang w:val="es-ES"/>
               </w:rPr>
-              <w:t>Se creará el evento y el sistema redirigirá al listado de eventos organizados por el gerente autenticado</w:t>
+              <w:t>Se creará el evento</w:t>
+            </w:r>
+            <w:r>
+              <w:rPr>
+                <w:lang w:val="es-ES"/>
+              </w:rPr>
+              <w:t xml:space="preserve">, </w:t>
+            </w:r>
+            <w:r>
+              <w:rPr>
+                <w:lang w:val="es-ES"/>
+              </w:rPr>
+              <w:t xml:space="preserve">se </w:t>
+            </w:r>
+            <w:r>
+              <w:rPr>
+                <w:lang w:val="es-ES"/>
+              </w:rPr>
+              <w:t xml:space="preserve">cargará una </w:t>
+            </w:r>
+            <w:r>
+              <w:rPr>
+                <w:lang w:val="es-ES"/>
+              </w:rPr>
+              <w:t>cantidad de dinero</w:t>
+            </w:r>
+            <w:r>
+              <w:rPr>
+                <w:lang w:val="es-ES"/>
+              </w:rPr>
+              <w:t xml:space="preserve"> a la cuota total del gerente</w:t>
+            </w:r>
+            <w:r>
+              <w:rPr>
+                <w:lang w:val="es-ES"/>
+              </w:rPr>
+              <w:t xml:space="preserve"> y el sistema redirigirá al listado de eventos organizados por el gerente autenticado</w:t>
             </w:r>
           </w:p>
         </w:tc>
@@ -35145,7 +35174,6 @@
                 <w:rStyle w:val="Textoennegrita"/>
                 <w:lang w:val="es-ES"/>
               </w:rPr>
-              <w:lastRenderedPageBreak/>
               <w:t>Test &lt;#</w:t>
             </w:r>
             <w:r>
@@ -35419,8 +35447,8 @@
         </w:rPr>
         <w:drawing>
           <wp:inline distT="0" distB="0" distL="0" distR="0" wp14:anchorId="3546AAEE" wp14:editId="02540BEC">
-            <wp:extent cx="3787257" cy="2209800"/>
-            <wp:effectExtent l="0" t="0" r="3810" b="0"/>
+            <wp:extent cx="4113745" cy="2400300"/>
+            <wp:effectExtent l="0" t="0" r="1270" b="0"/>
             <wp:docPr id="39" name="Imagen 39"/>
             <wp:cNvGraphicFramePr>
               <a:graphicFrameLocks xmlns:a="http://schemas.openxmlformats.org/drawingml/2006/main" noChangeAspect="1"/>
@@ -35441,7 +35469,7 @@
                   <pic:spPr>
                     <a:xfrm>
                       <a:off x="0" y="0"/>
-                      <a:ext cx="3787257" cy="2209800"/>
+                      <a:ext cx="4113745" cy="2400300"/>
                     </a:xfrm>
                     <a:prstGeom prst="rect">
                       <a:avLst/>
@@ -35454,377 +35482,6 @@
         </w:drawing>
       </w:r>
     </w:p>
-    <w:tbl>
-      <w:tblPr>
-        <w:tblStyle w:val="Cuadrculavistosa-nfasis1"/>
-        <w:tblW w:w="0" w:type="auto"/>
-        <w:tblLook w:val="04A0" w:firstRow="1" w:lastRow="0" w:firstColumn="1" w:lastColumn="0" w:noHBand="0" w:noVBand="1"/>
-      </w:tblPr>
-      <w:tblGrid>
-        <w:gridCol w:w="1526"/>
-        <w:gridCol w:w="7716"/>
-      </w:tblGrid>
-      <w:tr>
-        <w:trPr>
-          <w:cnfStyle w:val="100000000000" w:firstRow="1" w:lastRow="0" w:firstColumn="0" w:lastColumn="0" w:oddVBand="0" w:evenVBand="0" w:oddHBand="0" w:evenHBand="0" w:firstRowFirstColumn="0" w:firstRowLastColumn="0" w:lastRowFirstColumn="0" w:lastRowLastColumn="0"/>
-        </w:trPr>
-        <w:tc>
-          <w:tcPr>
-            <w:cnfStyle w:val="001000000000" w:firstRow="0" w:lastRow="0" w:firstColumn="1" w:lastColumn="0" w:oddVBand="0" w:evenVBand="0" w:oddHBand="0" w:evenHBand="0" w:firstRowFirstColumn="0" w:firstRowLastColumn="0" w:lastRowFirstColumn="0" w:lastRowLastColumn="0"/>
-            <w:tcW w:w="9242" w:type="dxa"/>
-            <w:gridSpan w:val="2"/>
-            <w:tcBorders>
-              <w:top w:val="nil"/>
-              <w:bottom w:val="single" w:sz="4" w:space="0" w:color="FFFFFF" w:themeColor="background1"/>
-            </w:tcBorders>
-            <w:shd w:val="clear" w:color="auto" w:fill="1F497D" w:themeFill="text2"/>
-          </w:tcPr>
-          <w:p>
-            <w:pPr>
-              <w:rPr>
-                <w:rStyle w:val="Textoennegrita"/>
-                <w:lang w:val="es-ES"/>
-              </w:rPr>
-            </w:pPr>
-            <w:r>
-              <w:rPr>
-                <w:rStyle w:val="Textoennegrita"/>
-                <w:lang w:val="es-ES"/>
-              </w:rPr>
-              <w:t>Test &lt;#</w:t>
-            </w:r>
-            <w:r>
-              <w:rPr>
-                <w:rStyle w:val="Textoennegrita"/>
-                <w:lang w:val="es-ES"/>
-              </w:rPr>
-              <w:t>012</w:t>
-            </w:r>
-            <w:r>
-              <w:rPr>
-                <w:rStyle w:val="Textoennegrita"/>
-                <w:lang w:val="es-ES"/>
-              </w:rPr>
-              <w:t xml:space="preserve">&gt; </w:t>
-            </w:r>
-          </w:p>
-        </w:tc>
-      </w:tr>
-      <w:tr>
-        <w:trPr>
-          <w:cnfStyle w:val="000000100000" w:firstRow="0" w:lastRow="0" w:firstColumn="0" w:lastColumn="0" w:oddVBand="0" w:evenVBand="0" w:oddHBand="1" w:evenHBand="0" w:firstRowFirstColumn="0" w:firstRowLastColumn="0" w:lastRowFirstColumn="0" w:lastRowLastColumn="0"/>
-        </w:trPr>
-        <w:tc>
-          <w:tcPr>
-            <w:cnfStyle w:val="001000000000" w:firstRow="0" w:lastRow="0" w:firstColumn="1" w:lastColumn="0" w:oddVBand="0" w:evenVBand="0" w:oddHBand="0" w:evenHBand="0" w:firstRowFirstColumn="0" w:firstRowLastColumn="0" w:lastRowFirstColumn="0" w:lastRowLastColumn="0"/>
-            <w:tcW w:w="1526" w:type="dxa"/>
-            <w:tcBorders>
-              <w:top w:val="single" w:sz="4" w:space="0" w:color="FFFFFF" w:themeColor="background1"/>
-              <w:bottom w:val="single" w:sz="4" w:space="0" w:color="FFFFFF" w:themeColor="background1"/>
-            </w:tcBorders>
-            <w:shd w:val="clear" w:color="auto" w:fill="1F497D" w:themeFill="text2"/>
-          </w:tcPr>
-          <w:p>
-            <w:pPr>
-              <w:rPr>
-                <w:rStyle w:val="Textoennegrita"/>
-                <w:lang w:val="es-ES"/>
-              </w:rPr>
-            </w:pPr>
-            <w:proofErr w:type="spellStart"/>
-            <w:r>
-              <w:rPr>
-                <w:rStyle w:val="Textoennegrita"/>
-                <w:lang w:val="es-ES"/>
-              </w:rPr>
-              <w:t>Description</w:t>
-            </w:r>
-            <w:proofErr w:type="spellEnd"/>
-          </w:p>
-        </w:tc>
-        <w:tc>
-          <w:tcPr>
-            <w:tcW w:w="7716" w:type="dxa"/>
-            <w:tcBorders>
-              <w:top w:val="single" w:sz="4" w:space="0" w:color="FFFFFF" w:themeColor="background1"/>
-              <w:bottom w:val="single" w:sz="4" w:space="0" w:color="FFFFFF" w:themeColor="background1"/>
-            </w:tcBorders>
-            <w:shd w:val="clear" w:color="auto" w:fill="DBE5F1" w:themeFill="accent1" w:themeFillTint="33"/>
-          </w:tcPr>
-          <w:p>
-            <w:pPr>
-              <w:pStyle w:val="Notes"/>
-              <w:cnfStyle w:val="000000100000" w:firstRow="0" w:lastRow="0" w:firstColumn="0" w:lastColumn="0" w:oddVBand="0" w:evenVBand="0" w:oddHBand="1" w:evenHBand="0" w:firstRowFirstColumn="0" w:firstRowLastColumn="0" w:lastRowFirstColumn="0" w:lastRowLastColumn="0"/>
-              <w:rPr>
-                <w:lang w:val="es-ES"/>
-              </w:rPr>
-            </w:pPr>
-            <w:r>
-              <w:rPr>
-                <w:lang w:val="es-ES"/>
-              </w:rPr>
-              <w:t xml:space="preserve">Comprobar que </w:t>
-            </w:r>
-            <w:r>
-              <w:rPr>
-                <w:lang w:val="es-ES"/>
-              </w:rPr>
-              <w:t xml:space="preserve">si se introduce una </w:t>
-            </w:r>
-            <w:proofErr w:type="spellStart"/>
-            <w:r>
-              <w:rPr>
-                <w:lang w:val="es-ES"/>
-              </w:rPr>
-              <w:t>url</w:t>
-            </w:r>
-            <w:proofErr w:type="spellEnd"/>
-            <w:r>
-              <w:rPr>
-                <w:lang w:val="es-ES"/>
-              </w:rPr>
-              <w:t xml:space="preserve"> incorrecta o una fecha de organización incorrecta se muestran los errores pertinentes</w:t>
-            </w:r>
-            <w:r>
-              <w:rPr>
-                <w:lang w:val="es-ES"/>
-              </w:rPr>
-              <w:t>.</w:t>
-            </w:r>
-          </w:p>
-        </w:tc>
-      </w:tr>
-      <w:tr>
-        <w:tc>
-          <w:tcPr>
-            <w:cnfStyle w:val="001000000000" w:firstRow="0" w:lastRow="0" w:firstColumn="1" w:lastColumn="0" w:oddVBand="0" w:evenVBand="0" w:oddHBand="0" w:evenHBand="0" w:firstRowFirstColumn="0" w:firstRowLastColumn="0" w:lastRowFirstColumn="0" w:lastRowLastColumn="0"/>
-            <w:tcW w:w="1526" w:type="dxa"/>
-            <w:tcBorders>
-              <w:top w:val="single" w:sz="4" w:space="0" w:color="FFFFFF" w:themeColor="background1"/>
-              <w:bottom w:val="single" w:sz="4" w:space="0" w:color="FFFFFF" w:themeColor="background1"/>
-            </w:tcBorders>
-            <w:shd w:val="clear" w:color="auto" w:fill="1F497D" w:themeFill="text2"/>
-          </w:tcPr>
-          <w:p>
-            <w:pPr>
-              <w:rPr>
-                <w:rStyle w:val="Textoennegrita"/>
-                <w:lang w:val="es-ES"/>
-              </w:rPr>
-            </w:pPr>
-            <w:proofErr w:type="spellStart"/>
-            <w:r>
-              <w:rPr>
-                <w:rStyle w:val="Textoennegrita"/>
-                <w:lang w:val="es-ES"/>
-              </w:rPr>
-              <w:t>Expected</w:t>
-            </w:r>
-            <w:proofErr w:type="spellEnd"/>
-          </w:p>
-        </w:tc>
-        <w:tc>
-          <w:tcPr>
-            <w:tcW w:w="7716" w:type="dxa"/>
-            <w:tcBorders>
-              <w:top w:val="single" w:sz="4" w:space="0" w:color="FFFFFF" w:themeColor="background1"/>
-              <w:bottom w:val="single" w:sz="4" w:space="0" w:color="FFFFFF" w:themeColor="background1"/>
-            </w:tcBorders>
-          </w:tcPr>
-          <w:p>
-            <w:pPr>
-              <w:pStyle w:val="Notes"/>
-              <w:cnfStyle w:val="000000000000" w:firstRow="0" w:lastRow="0" w:firstColumn="0" w:lastColumn="0" w:oddVBand="0" w:evenVBand="0" w:oddHBand="0" w:evenHBand="0" w:firstRowFirstColumn="0" w:firstRowLastColumn="0" w:lastRowFirstColumn="0" w:lastRowLastColumn="0"/>
-              <w:rPr>
-                <w:lang w:val="es-ES"/>
-              </w:rPr>
-            </w:pPr>
-            <w:r>
-              <w:rPr>
-                <w:lang w:val="es-ES"/>
-              </w:rPr>
-              <w:t xml:space="preserve">No se </w:t>
-            </w:r>
-            <w:r>
-              <w:rPr>
-                <w:lang w:val="es-ES"/>
-              </w:rPr>
-              <w:t>modificará</w:t>
-            </w:r>
-            <w:r>
-              <w:rPr>
-                <w:lang w:val="es-ES"/>
-              </w:rPr>
-              <w:t xml:space="preserve"> el evento y se mostrarán los errores correspondientes:</w:t>
-            </w:r>
-          </w:p>
-          <w:p>
-            <w:pPr>
-              <w:pStyle w:val="Notes"/>
-              <w:numPr>
-                <w:ilvl w:val="0"/>
-                <w:numId w:val="7"/>
-              </w:numPr>
-              <w:cnfStyle w:val="000000000000" w:firstRow="0" w:lastRow="0" w:firstColumn="0" w:lastColumn="0" w:oddVBand="0" w:evenVBand="0" w:oddHBand="0" w:evenHBand="0" w:firstRowFirstColumn="0" w:firstRowLastColumn="0" w:lastRowFirstColumn="0" w:lastRowLastColumn="0"/>
-              <w:rPr>
-                <w:lang w:val="es-ES"/>
-              </w:rPr>
-            </w:pPr>
-            <w:r>
-              <w:rPr>
-                <w:lang w:val="es-ES"/>
-              </w:rPr>
-              <w:t xml:space="preserve">Para una </w:t>
-            </w:r>
-            <w:proofErr w:type="spellStart"/>
-            <w:r>
-              <w:rPr>
-                <w:lang w:val="es-ES"/>
-              </w:rPr>
-              <w:t>url</w:t>
-            </w:r>
-            <w:proofErr w:type="spellEnd"/>
-            <w:r>
-              <w:rPr>
-                <w:lang w:val="es-ES"/>
-              </w:rPr>
-              <w:t xml:space="preserve"> incorrecta se deberá mostrar el </w:t>
-            </w:r>
-            <w:proofErr w:type="spellStart"/>
-            <w:r>
-              <w:rPr>
-                <w:lang w:val="es-ES"/>
-              </w:rPr>
-              <w:t>mensje</w:t>
-            </w:r>
-            <w:proofErr w:type="spellEnd"/>
-            <w:r>
-              <w:rPr>
-                <w:lang w:val="es-ES"/>
-              </w:rPr>
-              <w:t xml:space="preserve"> de error “URL incorrecta”.</w:t>
-            </w:r>
-          </w:p>
-          <w:p>
-            <w:pPr>
-              <w:pStyle w:val="Notes"/>
-              <w:numPr>
-                <w:ilvl w:val="0"/>
-                <w:numId w:val="7"/>
-              </w:numPr>
-              <w:cnfStyle w:val="000000000000" w:firstRow="0" w:lastRow="0" w:firstColumn="0" w:lastColumn="0" w:oddVBand="0" w:evenVBand="0" w:oddHBand="0" w:evenHBand="0" w:firstRowFirstColumn="0" w:firstRowLastColumn="0" w:lastRowFirstColumn="0" w:lastRowLastColumn="0"/>
-              <w:rPr>
-                <w:lang w:val="es-ES"/>
-              </w:rPr>
-            </w:pPr>
-            <w:r>
-              <w:rPr>
-                <w:lang w:val="es-ES"/>
-              </w:rPr>
-              <w:t>Para una fecha inválida se mostrará el mensaje de error “Momento inválido”.</w:t>
-            </w:r>
-          </w:p>
-        </w:tc>
-      </w:tr>
-      <w:tr>
-        <w:trPr>
-          <w:cnfStyle w:val="000000100000" w:firstRow="0" w:lastRow="0" w:firstColumn="0" w:lastColumn="0" w:oddVBand="0" w:evenVBand="0" w:oddHBand="1" w:evenHBand="0" w:firstRowFirstColumn="0" w:firstRowLastColumn="0" w:lastRowFirstColumn="0" w:lastRowLastColumn="0"/>
-        </w:trPr>
-        <w:tc>
-          <w:tcPr>
-            <w:cnfStyle w:val="001000000000" w:firstRow="0" w:lastRow="0" w:firstColumn="1" w:lastColumn="0" w:oddVBand="0" w:evenVBand="0" w:oddHBand="0" w:evenHBand="0" w:firstRowFirstColumn="0" w:firstRowLastColumn="0" w:lastRowFirstColumn="0" w:lastRowLastColumn="0"/>
-            <w:tcW w:w="1526" w:type="dxa"/>
-            <w:tcBorders>
-              <w:top w:val="single" w:sz="4" w:space="0" w:color="FFFFFF" w:themeColor="background1"/>
-              <w:bottom w:val="single" w:sz="4" w:space="0" w:color="FFFFFF" w:themeColor="background1"/>
-            </w:tcBorders>
-            <w:shd w:val="clear" w:color="auto" w:fill="1F497D" w:themeFill="text2"/>
-          </w:tcPr>
-          <w:p>
-            <w:pPr>
-              <w:rPr>
-                <w:rStyle w:val="Textoennegrita"/>
-                <w:lang w:val="es-ES"/>
-              </w:rPr>
-            </w:pPr>
-            <w:proofErr w:type="spellStart"/>
-            <w:r>
-              <w:rPr>
-                <w:rStyle w:val="Textoennegrita"/>
-                <w:lang w:val="es-ES"/>
-              </w:rPr>
-              <w:t>Outcome</w:t>
-            </w:r>
-            <w:proofErr w:type="spellEnd"/>
-          </w:p>
-        </w:tc>
-        <w:tc>
-          <w:tcPr>
-            <w:tcW w:w="7716" w:type="dxa"/>
-            <w:tcBorders>
-              <w:top w:val="single" w:sz="4" w:space="0" w:color="FFFFFF" w:themeColor="background1"/>
-              <w:bottom w:val="single" w:sz="4" w:space="0" w:color="FFFFFF" w:themeColor="background1"/>
-            </w:tcBorders>
-            <w:shd w:val="clear" w:color="auto" w:fill="DBE5F1" w:themeFill="accent1" w:themeFillTint="33"/>
-          </w:tcPr>
-          <w:p>
-            <w:pPr>
-              <w:pStyle w:val="Notes"/>
-              <w:cnfStyle w:val="000000100000" w:firstRow="0" w:lastRow="0" w:firstColumn="0" w:lastColumn="0" w:oddVBand="0" w:evenVBand="0" w:oddHBand="1" w:evenHBand="0" w:firstRowFirstColumn="0" w:firstRowLastColumn="0" w:lastRowFirstColumn="0" w:lastRowLastColumn="0"/>
-              <w:rPr>
-                <w:lang w:val="es-ES"/>
-              </w:rPr>
-            </w:pPr>
-          </w:p>
-        </w:tc>
-      </w:tr>
-      <w:tr>
-        <w:tc>
-          <w:tcPr>
-            <w:cnfStyle w:val="001000000000" w:firstRow="0" w:lastRow="0" w:firstColumn="1" w:lastColumn="0" w:oddVBand="0" w:evenVBand="0" w:oddHBand="0" w:evenHBand="0" w:firstRowFirstColumn="0" w:firstRowLastColumn="0" w:lastRowFirstColumn="0" w:lastRowLastColumn="0"/>
-            <w:tcW w:w="1526" w:type="dxa"/>
-            <w:tcBorders>
-              <w:top w:val="single" w:sz="4" w:space="0" w:color="FFFFFF" w:themeColor="background1"/>
-              <w:bottom w:val="nil"/>
-            </w:tcBorders>
-            <w:shd w:val="clear" w:color="auto" w:fill="1F497D" w:themeFill="text2"/>
-          </w:tcPr>
-          <w:p>
-            <w:pPr>
-              <w:rPr>
-                <w:rStyle w:val="Textoennegrita"/>
-                <w:lang w:val="es-ES"/>
-              </w:rPr>
-            </w:pPr>
-            <w:r>
-              <w:rPr>
-                <w:rStyle w:val="Textoennegrita"/>
-                <w:lang w:val="es-ES"/>
-              </w:rPr>
-              <w:t>Notes</w:t>
-            </w:r>
-          </w:p>
-        </w:tc>
-        <w:tc>
-          <w:tcPr>
-            <w:tcW w:w="7716" w:type="dxa"/>
-            <w:tcBorders>
-              <w:top w:val="single" w:sz="4" w:space="0" w:color="FFFFFF" w:themeColor="background1"/>
-              <w:bottom w:val="nil"/>
-            </w:tcBorders>
-          </w:tcPr>
-          <w:p>
-            <w:pPr>
-              <w:pStyle w:val="Notes"/>
-              <w:cnfStyle w:val="000000000000" w:firstRow="0" w:lastRow="0" w:firstColumn="0" w:lastColumn="0" w:oddVBand="0" w:evenVBand="0" w:oddHBand="0" w:evenHBand="0" w:firstRowFirstColumn="0" w:firstRowLastColumn="0" w:lastRowFirstColumn="0" w:lastRowLastColumn="0"/>
-              <w:rPr>
-                <w:lang w:val="es-ES"/>
-              </w:rPr>
-            </w:pPr>
-          </w:p>
-        </w:tc>
-      </w:tr>
-    </w:tbl>
     <w:p>
       <w:pPr>
         <w:rPr>
@@ -35876,7 +35533,7 @@
                 <w:rStyle w:val="Textoennegrita"/>
                 <w:lang w:val="es-ES"/>
               </w:rPr>
-              <w:t>013</w:t>
+              <w:t>012</w:t>
             </w:r>
             <w:r>
               <w:rPr>
@@ -35941,19 +35598,33 @@
               <w:rPr>
                 <w:lang w:val="es-ES"/>
               </w:rPr>
-              <w:t xml:space="preserve">Comprobar que el sistema no permite </w:t>
-            </w:r>
-            <w:r>
-              <w:rPr>
-                <w:lang w:val="es-ES"/>
-              </w:rPr>
-              <w:t>editar</w:t>
-            </w:r>
-            <w:r>
-              <w:rPr>
-                <w:lang w:val="es-ES"/>
-              </w:rPr>
-              <w:t xml:space="preserve"> eventos con una fecha de organización pasada.</w:t>
+              <w:t xml:space="preserve">Comprobar que </w:t>
+            </w:r>
+            <w:r>
+              <w:rPr>
+                <w:lang w:val="es-ES"/>
+              </w:rPr>
+              <w:t xml:space="preserve">si se introduce una </w:t>
+            </w:r>
+            <w:proofErr w:type="spellStart"/>
+            <w:r>
+              <w:rPr>
+                <w:lang w:val="es-ES"/>
+              </w:rPr>
+              <w:t>url</w:t>
+            </w:r>
+            <w:proofErr w:type="spellEnd"/>
+            <w:r>
+              <w:rPr>
+                <w:lang w:val="es-ES"/>
+              </w:rPr>
+              <w:t xml:space="preserve"> incorrecta o una fecha de organización incorrecta se muestran los errores pertinentes</w:t>
+            </w:r>
+            <w:r>
+              <w:rPr>
+                <w:lang w:val="es-ES"/>
+              </w:rPr>
+              <w:t>.</w:t>
             </w:r>
           </w:p>
         </w:tc>
@@ -36019,7 +35690,73 @@
               <w:rPr>
                 <w:lang w:val="es-ES"/>
               </w:rPr>
-              <w:t xml:space="preserve"> el evento y se mostrará un mensaje de error “No se pudo realizar la operación”.</w:t>
+              <w:t xml:space="preserve"> el evento y se mostrarán los errores correspondientes:</w:t>
+            </w:r>
+          </w:p>
+          <w:p>
+            <w:pPr>
+              <w:pStyle w:val="Notes"/>
+              <w:numPr>
+                <w:ilvl w:val="0"/>
+                <w:numId w:val="7"/>
+              </w:numPr>
+              <w:cnfStyle w:val="000000000000" w:firstRow="0" w:lastRow="0" w:firstColumn="0" w:lastColumn="0" w:oddVBand="0" w:evenVBand="0" w:oddHBand="0" w:evenHBand="0" w:firstRowFirstColumn="0" w:firstRowLastColumn="0" w:lastRowFirstColumn="0" w:lastRowLastColumn="0"/>
+              <w:rPr>
+                <w:lang w:val="es-ES"/>
+              </w:rPr>
+            </w:pPr>
+            <w:r>
+              <w:rPr>
+                <w:lang w:val="es-ES"/>
+              </w:rPr>
+              <w:t xml:space="preserve">Para una </w:t>
+            </w:r>
+            <w:proofErr w:type="spellStart"/>
+            <w:r>
+              <w:rPr>
+                <w:lang w:val="es-ES"/>
+              </w:rPr>
+              <w:t>url</w:t>
+            </w:r>
+            <w:proofErr w:type="spellEnd"/>
+            <w:r>
+              <w:rPr>
+                <w:lang w:val="es-ES"/>
+              </w:rPr>
+              <w:t xml:space="preserve"> incorrecta se deberá mostrar el </w:t>
+            </w:r>
+            <w:proofErr w:type="spellStart"/>
+            <w:r>
+              <w:rPr>
+                <w:lang w:val="es-ES"/>
+              </w:rPr>
+              <w:t>mensje</w:t>
+            </w:r>
+            <w:proofErr w:type="spellEnd"/>
+            <w:r>
+              <w:rPr>
+                <w:lang w:val="es-ES"/>
+              </w:rPr>
+              <w:t xml:space="preserve"> de error “URL incorrecta”.</w:t>
+            </w:r>
+          </w:p>
+          <w:p>
+            <w:pPr>
+              <w:pStyle w:val="Notes"/>
+              <w:numPr>
+                <w:ilvl w:val="0"/>
+                <w:numId w:val="7"/>
+              </w:numPr>
+              <w:cnfStyle w:val="000000000000" w:firstRow="0" w:lastRow="0" w:firstColumn="0" w:lastColumn="0" w:oddVBand="0" w:evenVBand="0" w:oddHBand="0" w:evenHBand="0" w:firstRowFirstColumn="0" w:firstRowLastColumn="0" w:lastRowFirstColumn="0" w:lastRowLastColumn="0"/>
+              <w:rPr>
+                <w:lang w:val="es-ES"/>
+              </w:rPr>
+            </w:pPr>
+            <w:r>
+              <w:rPr>
+                <w:lang w:val="es-ES"/>
+              </w:rPr>
+              <w:t>Para una fecha inválida se mostrará el mensaje de error “Momento inválido”.</w:t>
             </w:r>
           </w:p>
         </w:tc>
@@ -36174,14 +35911,7 @@
                 <w:rStyle w:val="Textoennegrita"/>
                 <w:lang w:val="es-ES"/>
               </w:rPr>
-              <w:t>01</w:t>
-            </w:r>
-            <w:r>
-              <w:rPr>
-                <w:rStyle w:val="Textoennegrita"/>
-                <w:lang w:val="es-ES"/>
-              </w:rPr>
-              <w:t>4</w:t>
+              <w:t>013</w:t>
             </w:r>
             <w:r>
               <w:rPr>
@@ -36246,19 +35976,19 @@
               <w:rPr>
                 <w:lang w:val="es-ES"/>
               </w:rPr>
-              <w:t xml:space="preserve">Comprobar que al introducir los datos correctamente el sistema </w:t>
-            </w:r>
-            <w:r>
-              <w:rPr>
-                <w:lang w:val="es-ES"/>
-              </w:rPr>
-              <w:t>modifica</w:t>
-            </w:r>
-            <w:r>
-              <w:rPr>
-                <w:lang w:val="es-ES"/>
-              </w:rPr>
-              <w:t xml:space="preserve"> el evento.</w:t>
+              <w:t xml:space="preserve">Comprobar que el sistema no permite </w:t>
+            </w:r>
+            <w:r>
+              <w:rPr>
+                <w:lang w:val="es-ES"/>
+              </w:rPr>
+              <w:t>editar</w:t>
+            </w:r>
+            <w:r>
+              <w:rPr>
+                <w:lang w:val="es-ES"/>
+              </w:rPr>
+              <w:t xml:space="preserve"> eventos con una fecha de organización pasada.</w:t>
             </w:r>
           </w:p>
         </w:tc>
@@ -36312,7 +36042,7 @@
               <w:rPr>
                 <w:lang w:val="es-ES"/>
               </w:rPr>
-              <w:t xml:space="preserve">Se </w:t>
+              <w:t xml:space="preserve">No se </w:t>
             </w:r>
             <w:r>
               <w:rPr>
@@ -36324,45 +36054,7 @@
               <w:rPr>
                 <w:lang w:val="es-ES"/>
               </w:rPr>
-              <w:t xml:space="preserve"> el evento</w:t>
-            </w:r>
-            <w:r>
-              <w:rPr>
-                <w:lang w:val="es-ES"/>
-              </w:rPr>
-              <w:t>, se enviará</w:t>
-            </w:r>
-            <w:r>
-              <w:rPr>
-                <w:lang w:val="es-ES"/>
-              </w:rPr>
-              <w:t xml:space="preserve"> automáticamente</w:t>
-            </w:r>
-            <w:r>
-              <w:rPr>
-                <w:lang w:val="es-ES"/>
-              </w:rPr>
-              <w:t xml:space="preserve"> un </w:t>
-            </w:r>
-            <w:proofErr w:type="spellStart"/>
-            <w:r>
-              <w:rPr>
-                <w:lang w:val="es-ES"/>
-              </w:rPr>
-              <w:t>chirp</w:t>
-            </w:r>
-            <w:proofErr w:type="spellEnd"/>
-            <w:r>
-              <w:rPr>
-                <w:lang w:val="es-ES"/>
-              </w:rPr>
-              <w:t xml:space="preserve"> masivo a todos los chorbos inscritos en el evento para informarles del cambio</w:t>
-            </w:r>
-            <w:r>
-              <w:rPr>
-                <w:lang w:val="es-ES"/>
-              </w:rPr>
-              <w:t xml:space="preserve"> y el sistema redirigirá al listado de eventos organizados por el gerente autenticado</w:t>
+              <w:t xml:space="preserve"> el evento y se mostrará un mensaje de error “No se pudo realizar la operación”.</w:t>
             </w:r>
           </w:p>
         </w:tc>
@@ -36466,6 +36158,20 @@
         </w:tc>
       </w:tr>
     </w:tbl>
+    <w:p>
+      <w:pPr>
+        <w:rPr>
+          <w:lang w:val="es-ES"/>
+        </w:rPr>
+      </w:pPr>
+    </w:p>
+    <w:p>
+      <w:pPr>
+        <w:rPr>
+          <w:lang w:val="es-ES"/>
+        </w:rPr>
+      </w:pPr>
+    </w:p>
     <w:p>
       <w:pPr>
         <w:rPr>
@@ -36505,11 +36211,14 @@
                 <w:lang w:val="es-ES"/>
               </w:rPr>
             </w:pPr>
-            <w:r>
-              <w:rPr>
-                <w:rStyle w:val="Textoennegrita"/>
-                <w:lang w:val="es-ES"/>
-              </w:rPr>
+            <w:bookmarkStart w:id="15" w:name="_GoBack"/>
+            <w:bookmarkEnd w:id="15"/>
+            <w:r>
+              <w:rPr>
+                <w:rStyle w:val="Textoennegrita"/>
+                <w:lang w:val="es-ES"/>
+              </w:rPr>
+              <w:lastRenderedPageBreak/>
               <w:t>Test &lt;#</w:t>
             </w:r>
             <w:r>
@@ -36517,7 +36226,14 @@
                 <w:rStyle w:val="Textoennegrita"/>
                 <w:lang w:val="es-ES"/>
               </w:rPr>
-              <w:t>015</w:t>
+              <w:t>01</w:t>
+            </w:r>
+            <w:r>
+              <w:rPr>
+                <w:rStyle w:val="Textoennegrita"/>
+                <w:lang w:val="es-ES"/>
+              </w:rPr>
+              <w:t>4</w:t>
             </w:r>
             <w:r>
               <w:rPr>
@@ -36582,7 +36298,19 @@
               <w:rPr>
                 <w:lang w:val="es-ES"/>
               </w:rPr>
-              <w:t xml:space="preserve">Comprobar que funciona el botón “Eliminar” del formulario de editar un evento </w:t>
+              <w:t xml:space="preserve">Comprobar que al introducir los datos correctamente el sistema </w:t>
+            </w:r>
+            <w:r>
+              <w:rPr>
+                <w:lang w:val="es-ES"/>
+              </w:rPr>
+              <w:t>modifica</w:t>
+            </w:r>
+            <w:r>
+              <w:rPr>
+                <w:lang w:val="es-ES"/>
+              </w:rPr>
+              <w:t xml:space="preserve"> el evento.</w:t>
             </w:r>
           </w:p>
         </w:tc>
@@ -36636,13 +36364,37 @@
               <w:rPr>
                 <w:lang w:val="es-ES"/>
               </w:rPr>
-              <w:t xml:space="preserve">Se eliminará el evento </w:t>
-            </w:r>
-            <w:r>
-              <w:rPr>
-                <w:lang w:val="es-ES"/>
-              </w:rPr>
-              <w:t xml:space="preserve">y, si tiene chorbos registrados, se les enviará un </w:t>
+              <w:t xml:space="preserve">Se </w:t>
+            </w:r>
+            <w:r>
+              <w:rPr>
+                <w:lang w:val="es-ES"/>
+              </w:rPr>
+              <w:t>modificará</w:t>
+            </w:r>
+            <w:r>
+              <w:rPr>
+                <w:lang w:val="es-ES"/>
+              </w:rPr>
+              <w:t xml:space="preserve"> el evento</w:t>
+            </w:r>
+            <w:r>
+              <w:rPr>
+                <w:lang w:val="es-ES"/>
+              </w:rPr>
+              <w:t>, se enviará</w:t>
+            </w:r>
+            <w:r>
+              <w:rPr>
+                <w:lang w:val="es-ES"/>
+              </w:rPr>
+              <w:t xml:space="preserve"> automáticamente</w:t>
+            </w:r>
+            <w:r>
+              <w:rPr>
+                <w:lang w:val="es-ES"/>
+              </w:rPr>
+              <w:t xml:space="preserve"> un </w:t>
             </w:r>
             <w:proofErr w:type="spellStart"/>
             <w:r>
@@ -36656,19 +36408,13 @@
               <w:rPr>
                 <w:lang w:val="es-ES"/>
               </w:rPr>
-              <w:t xml:space="preserve"> masivo y se cancelarán sus </w:t>
-            </w:r>
-            <w:r>
-              <w:rPr>
-                <w:lang w:val="es-ES"/>
-              </w:rPr>
-              <w:t>suscripciones</w:t>
-            </w:r>
-            <w:r>
-              <w:rPr>
-                <w:lang w:val="es-ES"/>
-              </w:rPr>
-              <w:t>.</w:t>
+              <w:t xml:space="preserve"> masivo a todos los chorbos inscritos en el evento para informarles del cambio</w:t>
+            </w:r>
+            <w:r>
+              <w:rPr>
+                <w:lang w:val="es-ES"/>
+              </w:rPr>
+              <w:t xml:space="preserve"> y el sistema redirigirá al listado de eventos organizados por el gerente autenticado</w:t>
             </w:r>
           </w:p>
         </w:tc>
@@ -36823,6 +36569,312 @@
                 <w:rStyle w:val="Textoennegrita"/>
                 <w:lang w:val="es-ES"/>
               </w:rPr>
+              <w:t>015</w:t>
+            </w:r>
+            <w:r>
+              <w:rPr>
+                <w:rStyle w:val="Textoennegrita"/>
+                <w:lang w:val="es-ES"/>
+              </w:rPr>
+              <w:t xml:space="preserve">&gt; </w:t>
+            </w:r>
+          </w:p>
+        </w:tc>
+      </w:tr>
+      <w:tr>
+        <w:trPr>
+          <w:cnfStyle w:val="000000100000" w:firstRow="0" w:lastRow="0" w:firstColumn="0" w:lastColumn="0" w:oddVBand="0" w:evenVBand="0" w:oddHBand="1" w:evenHBand="0" w:firstRowFirstColumn="0" w:firstRowLastColumn="0" w:lastRowFirstColumn="0" w:lastRowLastColumn="0"/>
+        </w:trPr>
+        <w:tc>
+          <w:tcPr>
+            <w:cnfStyle w:val="001000000000" w:firstRow="0" w:lastRow="0" w:firstColumn="1" w:lastColumn="0" w:oddVBand="0" w:evenVBand="0" w:oddHBand="0" w:evenHBand="0" w:firstRowFirstColumn="0" w:firstRowLastColumn="0" w:lastRowFirstColumn="0" w:lastRowLastColumn="0"/>
+            <w:tcW w:w="1526" w:type="dxa"/>
+            <w:tcBorders>
+              <w:top w:val="single" w:sz="4" w:space="0" w:color="FFFFFF" w:themeColor="background1"/>
+              <w:bottom w:val="single" w:sz="4" w:space="0" w:color="FFFFFF" w:themeColor="background1"/>
+            </w:tcBorders>
+            <w:shd w:val="clear" w:color="auto" w:fill="1F497D" w:themeFill="text2"/>
+          </w:tcPr>
+          <w:p>
+            <w:pPr>
+              <w:rPr>
+                <w:rStyle w:val="Textoennegrita"/>
+                <w:lang w:val="es-ES"/>
+              </w:rPr>
+            </w:pPr>
+            <w:proofErr w:type="spellStart"/>
+            <w:r>
+              <w:rPr>
+                <w:rStyle w:val="Textoennegrita"/>
+                <w:lang w:val="es-ES"/>
+              </w:rPr>
+              <w:t>Description</w:t>
+            </w:r>
+            <w:proofErr w:type="spellEnd"/>
+          </w:p>
+        </w:tc>
+        <w:tc>
+          <w:tcPr>
+            <w:tcW w:w="7716" w:type="dxa"/>
+            <w:tcBorders>
+              <w:top w:val="single" w:sz="4" w:space="0" w:color="FFFFFF" w:themeColor="background1"/>
+              <w:bottom w:val="single" w:sz="4" w:space="0" w:color="FFFFFF" w:themeColor="background1"/>
+            </w:tcBorders>
+            <w:shd w:val="clear" w:color="auto" w:fill="DBE5F1" w:themeFill="accent1" w:themeFillTint="33"/>
+          </w:tcPr>
+          <w:p>
+            <w:pPr>
+              <w:pStyle w:val="Notes"/>
+              <w:cnfStyle w:val="000000100000" w:firstRow="0" w:lastRow="0" w:firstColumn="0" w:lastColumn="0" w:oddVBand="0" w:evenVBand="0" w:oddHBand="1" w:evenHBand="0" w:firstRowFirstColumn="0" w:firstRowLastColumn="0" w:lastRowFirstColumn="0" w:lastRowLastColumn="0"/>
+              <w:rPr>
+                <w:lang w:val="es-ES"/>
+              </w:rPr>
+            </w:pPr>
+            <w:r>
+              <w:rPr>
+                <w:lang w:val="es-ES"/>
+              </w:rPr>
+              <w:t xml:space="preserve">Comprobar que funciona el botón “Eliminar” del formulario de editar un evento </w:t>
+            </w:r>
+          </w:p>
+        </w:tc>
+      </w:tr>
+      <w:tr>
+        <w:tc>
+          <w:tcPr>
+            <w:cnfStyle w:val="001000000000" w:firstRow="0" w:lastRow="0" w:firstColumn="1" w:lastColumn="0" w:oddVBand="0" w:evenVBand="0" w:oddHBand="0" w:evenHBand="0" w:firstRowFirstColumn="0" w:firstRowLastColumn="0" w:lastRowFirstColumn="0" w:lastRowLastColumn="0"/>
+            <w:tcW w:w="1526" w:type="dxa"/>
+            <w:tcBorders>
+              <w:top w:val="single" w:sz="4" w:space="0" w:color="FFFFFF" w:themeColor="background1"/>
+              <w:bottom w:val="single" w:sz="4" w:space="0" w:color="FFFFFF" w:themeColor="background1"/>
+            </w:tcBorders>
+            <w:shd w:val="clear" w:color="auto" w:fill="1F497D" w:themeFill="text2"/>
+          </w:tcPr>
+          <w:p>
+            <w:pPr>
+              <w:rPr>
+                <w:rStyle w:val="Textoennegrita"/>
+                <w:lang w:val="es-ES"/>
+              </w:rPr>
+            </w:pPr>
+            <w:proofErr w:type="spellStart"/>
+            <w:r>
+              <w:rPr>
+                <w:rStyle w:val="Textoennegrita"/>
+                <w:lang w:val="es-ES"/>
+              </w:rPr>
+              <w:t>Expected</w:t>
+            </w:r>
+            <w:proofErr w:type="spellEnd"/>
+          </w:p>
+        </w:tc>
+        <w:tc>
+          <w:tcPr>
+            <w:tcW w:w="7716" w:type="dxa"/>
+            <w:tcBorders>
+              <w:top w:val="single" w:sz="4" w:space="0" w:color="FFFFFF" w:themeColor="background1"/>
+              <w:bottom w:val="single" w:sz="4" w:space="0" w:color="FFFFFF" w:themeColor="background1"/>
+            </w:tcBorders>
+          </w:tcPr>
+          <w:p>
+            <w:pPr>
+              <w:pStyle w:val="Notes"/>
+              <w:cnfStyle w:val="000000000000" w:firstRow="0" w:lastRow="0" w:firstColumn="0" w:lastColumn="0" w:oddVBand="0" w:evenVBand="0" w:oddHBand="0" w:evenHBand="0" w:firstRowFirstColumn="0" w:firstRowLastColumn="0" w:lastRowFirstColumn="0" w:lastRowLastColumn="0"/>
+              <w:rPr>
+                <w:lang w:val="es-ES"/>
+              </w:rPr>
+            </w:pPr>
+            <w:r>
+              <w:rPr>
+                <w:lang w:val="es-ES"/>
+              </w:rPr>
+              <w:t xml:space="preserve">Se eliminará el evento </w:t>
+            </w:r>
+            <w:r>
+              <w:rPr>
+                <w:lang w:val="es-ES"/>
+              </w:rPr>
+              <w:t xml:space="preserve">y, si tiene chorbos registrados, se les enviará un </w:t>
+            </w:r>
+            <w:proofErr w:type="spellStart"/>
+            <w:r>
+              <w:rPr>
+                <w:lang w:val="es-ES"/>
+              </w:rPr>
+              <w:t>chirp</w:t>
+            </w:r>
+            <w:proofErr w:type="spellEnd"/>
+            <w:r>
+              <w:rPr>
+                <w:lang w:val="es-ES"/>
+              </w:rPr>
+              <w:t xml:space="preserve"> masivo y se cancelarán sus </w:t>
+            </w:r>
+            <w:r>
+              <w:rPr>
+                <w:lang w:val="es-ES"/>
+              </w:rPr>
+              <w:t>suscripciones</w:t>
+            </w:r>
+            <w:r>
+              <w:rPr>
+                <w:lang w:val="es-ES"/>
+              </w:rPr>
+              <w:t>.</w:t>
+            </w:r>
+          </w:p>
+        </w:tc>
+      </w:tr>
+      <w:tr>
+        <w:trPr>
+          <w:cnfStyle w:val="000000100000" w:firstRow="0" w:lastRow="0" w:firstColumn="0" w:lastColumn="0" w:oddVBand="0" w:evenVBand="0" w:oddHBand="1" w:evenHBand="0" w:firstRowFirstColumn="0" w:firstRowLastColumn="0" w:lastRowFirstColumn="0" w:lastRowLastColumn="0"/>
+        </w:trPr>
+        <w:tc>
+          <w:tcPr>
+            <w:cnfStyle w:val="001000000000" w:firstRow="0" w:lastRow="0" w:firstColumn="1" w:lastColumn="0" w:oddVBand="0" w:evenVBand="0" w:oddHBand="0" w:evenHBand="0" w:firstRowFirstColumn="0" w:firstRowLastColumn="0" w:lastRowFirstColumn="0" w:lastRowLastColumn="0"/>
+            <w:tcW w:w="1526" w:type="dxa"/>
+            <w:tcBorders>
+              <w:top w:val="single" w:sz="4" w:space="0" w:color="FFFFFF" w:themeColor="background1"/>
+              <w:bottom w:val="single" w:sz="4" w:space="0" w:color="FFFFFF" w:themeColor="background1"/>
+            </w:tcBorders>
+            <w:shd w:val="clear" w:color="auto" w:fill="1F497D" w:themeFill="text2"/>
+          </w:tcPr>
+          <w:p>
+            <w:pPr>
+              <w:rPr>
+                <w:rStyle w:val="Textoennegrita"/>
+                <w:lang w:val="es-ES"/>
+              </w:rPr>
+            </w:pPr>
+            <w:proofErr w:type="spellStart"/>
+            <w:r>
+              <w:rPr>
+                <w:rStyle w:val="Textoennegrita"/>
+                <w:lang w:val="es-ES"/>
+              </w:rPr>
+              <w:t>Outcome</w:t>
+            </w:r>
+            <w:proofErr w:type="spellEnd"/>
+          </w:p>
+        </w:tc>
+        <w:tc>
+          <w:tcPr>
+            <w:tcW w:w="7716" w:type="dxa"/>
+            <w:tcBorders>
+              <w:top w:val="single" w:sz="4" w:space="0" w:color="FFFFFF" w:themeColor="background1"/>
+              <w:bottom w:val="single" w:sz="4" w:space="0" w:color="FFFFFF" w:themeColor="background1"/>
+            </w:tcBorders>
+            <w:shd w:val="clear" w:color="auto" w:fill="DBE5F1" w:themeFill="accent1" w:themeFillTint="33"/>
+          </w:tcPr>
+          <w:p>
+            <w:pPr>
+              <w:pStyle w:val="Notes"/>
+              <w:cnfStyle w:val="000000100000" w:firstRow="0" w:lastRow="0" w:firstColumn="0" w:lastColumn="0" w:oddVBand="0" w:evenVBand="0" w:oddHBand="1" w:evenHBand="0" w:firstRowFirstColumn="0" w:firstRowLastColumn="0" w:lastRowFirstColumn="0" w:lastRowLastColumn="0"/>
+              <w:rPr>
+                <w:lang w:val="es-ES"/>
+              </w:rPr>
+            </w:pPr>
+          </w:p>
+        </w:tc>
+      </w:tr>
+      <w:tr>
+        <w:tc>
+          <w:tcPr>
+            <w:cnfStyle w:val="001000000000" w:firstRow="0" w:lastRow="0" w:firstColumn="1" w:lastColumn="0" w:oddVBand="0" w:evenVBand="0" w:oddHBand="0" w:evenHBand="0" w:firstRowFirstColumn="0" w:firstRowLastColumn="0" w:lastRowFirstColumn="0" w:lastRowLastColumn="0"/>
+            <w:tcW w:w="1526" w:type="dxa"/>
+            <w:tcBorders>
+              <w:top w:val="single" w:sz="4" w:space="0" w:color="FFFFFF" w:themeColor="background1"/>
+              <w:bottom w:val="nil"/>
+            </w:tcBorders>
+            <w:shd w:val="clear" w:color="auto" w:fill="1F497D" w:themeFill="text2"/>
+          </w:tcPr>
+          <w:p>
+            <w:pPr>
+              <w:rPr>
+                <w:rStyle w:val="Textoennegrita"/>
+                <w:lang w:val="es-ES"/>
+              </w:rPr>
+            </w:pPr>
+            <w:r>
+              <w:rPr>
+                <w:rStyle w:val="Textoennegrita"/>
+                <w:lang w:val="es-ES"/>
+              </w:rPr>
+              <w:t>Notes</w:t>
+            </w:r>
+          </w:p>
+        </w:tc>
+        <w:tc>
+          <w:tcPr>
+            <w:tcW w:w="7716" w:type="dxa"/>
+            <w:tcBorders>
+              <w:top w:val="single" w:sz="4" w:space="0" w:color="FFFFFF" w:themeColor="background1"/>
+              <w:bottom w:val="nil"/>
+            </w:tcBorders>
+          </w:tcPr>
+          <w:p>
+            <w:pPr>
+              <w:pStyle w:val="Notes"/>
+              <w:cnfStyle w:val="000000000000" w:firstRow="0" w:lastRow="0" w:firstColumn="0" w:lastColumn="0" w:oddVBand="0" w:evenVBand="0" w:oddHBand="0" w:evenHBand="0" w:firstRowFirstColumn="0" w:firstRowLastColumn="0" w:lastRowFirstColumn="0" w:lastRowLastColumn="0"/>
+              <w:rPr>
+                <w:lang w:val="es-ES"/>
+              </w:rPr>
+            </w:pPr>
+          </w:p>
+        </w:tc>
+      </w:tr>
+    </w:tbl>
+    <w:p>
+      <w:pPr>
+        <w:rPr>
+          <w:lang w:val="es-ES"/>
+        </w:rPr>
+      </w:pPr>
+    </w:p>
+    <w:tbl>
+      <w:tblPr>
+        <w:tblStyle w:val="Cuadrculavistosa-nfasis1"/>
+        <w:tblW w:w="0" w:type="auto"/>
+        <w:tblLook w:val="04A0" w:firstRow="1" w:lastRow="0" w:firstColumn="1" w:lastColumn="0" w:noHBand="0" w:noVBand="1"/>
+      </w:tblPr>
+      <w:tblGrid>
+        <w:gridCol w:w="1526"/>
+        <w:gridCol w:w="7716"/>
+      </w:tblGrid>
+      <w:tr>
+        <w:trPr>
+          <w:cnfStyle w:val="100000000000" w:firstRow="1" w:lastRow="0" w:firstColumn="0" w:lastColumn="0" w:oddVBand="0" w:evenVBand="0" w:oddHBand="0" w:evenHBand="0" w:firstRowFirstColumn="0" w:firstRowLastColumn="0" w:lastRowFirstColumn="0" w:lastRowLastColumn="0"/>
+        </w:trPr>
+        <w:tc>
+          <w:tcPr>
+            <w:cnfStyle w:val="001000000000" w:firstRow="0" w:lastRow="0" w:firstColumn="1" w:lastColumn="0" w:oddVBand="0" w:evenVBand="0" w:oddHBand="0" w:evenHBand="0" w:firstRowFirstColumn="0" w:firstRowLastColumn="0" w:lastRowFirstColumn="0" w:lastRowLastColumn="0"/>
+            <w:tcW w:w="9242" w:type="dxa"/>
+            <w:gridSpan w:val="2"/>
+            <w:tcBorders>
+              <w:top w:val="nil"/>
+              <w:bottom w:val="single" w:sz="4" w:space="0" w:color="FFFFFF" w:themeColor="background1"/>
+            </w:tcBorders>
+            <w:shd w:val="clear" w:color="auto" w:fill="1F497D" w:themeFill="text2"/>
+          </w:tcPr>
+          <w:p>
+            <w:pPr>
+              <w:rPr>
+                <w:rStyle w:val="Textoennegrita"/>
+                <w:lang w:val="es-ES"/>
+              </w:rPr>
+            </w:pPr>
+            <w:r>
+              <w:rPr>
+                <w:rStyle w:val="Textoennegrita"/>
+                <w:lang w:val="es-ES"/>
+              </w:rPr>
+              <w:t>Test &lt;#</w:t>
+            </w:r>
+            <w:r>
+              <w:rPr>
+                <w:rStyle w:val="Textoennegrita"/>
+                <w:lang w:val="es-ES"/>
+              </w:rPr>
               <w:t>016</w:t>
             </w:r>
             <w:r>
@@ -37109,9 +37161,7 @@
           <w:lang w:val="es-ES"/>
         </w:rPr>
       </w:pPr>
-      <w:bookmarkStart w:id="15" w:name="_Toc481419551"/>
-      <w:bookmarkStart w:id="16" w:name="_GoBack"/>
-      <w:bookmarkEnd w:id="16"/>
+      <w:bookmarkStart w:id="16" w:name="_Toc481419551"/>
       <w:r>
         <w:rPr>
           <w:lang w:val="es-ES"/>
@@ -37131,7 +37181,7 @@
         </w:rPr>
         <w:t xml:space="preserve"> Registrarse a un evento.</w:t>
       </w:r>
-      <w:bookmarkEnd w:id="15"/>
+      <w:bookmarkEnd w:id="16"/>
     </w:p>
     <w:p>
       <w:pPr>
@@ -41351,7 +41401,7 @@
             <w:noProof/>
             <w:lang w:val="es-ES"/>
           </w:rPr>
-          <w:t>42</w:t>
+          <w:t>37</w:t>
         </w:r>
         <w:r>
           <w:fldChar w:fldCharType="end"/>
@@ -45995,7 +46045,7 @@
 </file>
 
 <file path=customXml/itemProps1.xml><?xml version="1.0" encoding="utf-8"?>
-<ds:datastoreItem xmlns:ds="http://schemas.openxmlformats.org/officeDocument/2006/customXml" ds:itemID="{CEAD058D-BF1F-4CAF-A759-28BE85E39B12}">
+<ds:datastoreItem xmlns:ds="http://schemas.openxmlformats.org/officeDocument/2006/customXml" ds:itemID="{B9E744AF-CB7F-42F5-82BA-2D734B905487}">
   <ds:schemaRefs>
     <ds:schemaRef ds:uri="http://schemas.openxmlformats.org/officeDocument/2006/bibliography"/>
   </ds:schemaRefs>

</xml_diff>